<commit_message>
Proyecto subido - testers apartados
</commit_message>
<xml_diff>
--- a/Documentación/Documentacion.docx
+++ b/Documentación/Documentacion.docx
@@ -41,7 +41,7 @@
           <w:sz w:val="44"/>
           <w:szCs w:val="44"/>
         </w:rPr>
-        <w:t>PROGRAMACION EN LENGUAJE C</w:t>
+        <w:t>PROGRAMACIÓN EN LENGUAJE C</w:t>
       </w:r>
     </w:p>
     <w:p>
@@ -85,14 +85,7 @@
           <w:sz w:val="28"/>
           <w:szCs w:val="28"/>
         </w:rPr>
-        <w:t xml:space="preserve">Profesor: </w:t>
-      </w:r>
-      <w:r>
-        <w:rPr>
-          <w:sz w:val="28"/>
-          <w:szCs w:val="28"/>
-        </w:rPr>
-        <w:t>Leonardo Di Mateis</w:t>
+        <w:t>Profesor: Leonardo Di Mateis</w:t>
       </w:r>
     </w:p>
     <w:p>
@@ -187,7 +180,7 @@
           <mc:Choice Requires="wps">
             <w:drawing>
               <wp:inline distT="0" distB="0" distL="0" distR="0" wp14:anchorId="1F7934E4">
-                <wp:extent cx="1219835" cy="1219835"/>
+                <wp:extent cx="1221740" cy="1221740"/>
                 <wp:effectExtent l="0" t="0" r="0" b="0"/>
                 <wp:docPr id="1" name="Picture 11"/>
                 <a:graphic xmlns:a="http://schemas.openxmlformats.org/drawingml/2006/main">
@@ -216,7 +209,7 @@
                       <pic:spPr>
                         <a:xfrm>
                           <a:off x="0" y="0"/>
-                          <a:ext cx="1219320" cy="1219320"/>
+                          <a:ext cx="1221120" cy="1221120"/>
                         </a:xfrm>
                         <a:prstGeom prst="rect">
                           <a:avLst/>
@@ -233,7 +226,7 @@
           </mc:Choice>
           <mc:Fallback>
             <w:pict>
-              <v:rect id="shape_0" ID="Picture 11" stroked="f" style="position:absolute;margin-left:0pt;margin-top:0pt;width:95.95pt;height:95.95pt" wp14:anchorId="1F7934E4">
+              <v:rect id="shape_0" ID="Picture 11" stroked="f" style="position:absolute;margin-left:0pt;margin-top:0pt;width:96.1pt;height:96.1pt" wp14:anchorId="1F7934E4">
                 <v:imagedata r:id="rId2" o:detectmouseclick="t"/>
                 <w10:wrap type="none"/>
                 <v:stroke color="#3465a4" joinstyle="round" endcap="flat"/>
@@ -252,7 +245,7 @@
           <mc:Choice Requires="wps">
             <w:drawing>
               <wp:inline distT="0" distB="0" distL="0" distR="0" wp14:anchorId="6EC34EF1">
-                <wp:extent cx="1124585" cy="1200785"/>
+                <wp:extent cx="1126490" cy="1202690"/>
                 <wp:effectExtent l="0" t="0" r="0" b="0"/>
                 <wp:docPr id="2" name="Picture 6"/>
                 <a:graphic xmlns:a="http://schemas.openxmlformats.org/drawingml/2006/main">
@@ -281,7 +274,7 @@
                       <pic:spPr>
                         <a:xfrm>
                           <a:off x="0" y="0"/>
-                          <a:ext cx="1123920" cy="1200240"/>
+                          <a:ext cx="1125720" cy="1202040"/>
                         </a:xfrm>
                         <a:prstGeom prst="rect">
                           <a:avLst/>
@@ -298,7 +291,7 @@
           </mc:Choice>
           <mc:Fallback>
             <w:pict>
-              <v:rect id="shape_0" ID="Picture 6" stroked="f" style="position:absolute;margin-left:0pt;margin-top:0pt;width:88.45pt;height:94.45pt" wp14:anchorId="6EC34EF1">
+              <v:rect id="shape_0" ID="Picture 6" stroked="f" style="position:absolute;margin-left:0pt;margin-top:0pt;width:88.6pt;height:94.6pt" wp14:anchorId="6EC34EF1">
                 <v:imagedata r:id="rId4" o:detectmouseclick="t"/>
                 <w10:wrap type="none"/>
                 <v:stroke color="#3465a4" joinstyle="round" endcap="flat"/>
@@ -362,91 +355,34 @@
       <w:pPr>
         <w:pStyle w:val="Normal"/>
         <w:jc w:val="center"/>
-        <w:rPr/>
-      </w:pPr>
-      <w:r>
-        <w:rPr>
-          <w:sz w:val="24"/>
-          <w:szCs w:val="24"/>
-        </w:rPr>
-        <w:t>10</w:t>
-      </w:r>
-      <w:r>
-        <w:rPr>
-          <w:sz w:val="24"/>
-          <w:szCs w:val="24"/>
-        </w:rPr>
-        <w:t>/</w:t>
-      </w:r>
-      <w:r>
-        <w:rPr>
-          <w:sz w:val="24"/>
-          <w:szCs w:val="24"/>
-        </w:rPr>
-        <w:t>10</w:t>
-      </w:r>
-      <w:r>
-        <w:rPr>
-          <w:sz w:val="24"/>
-          <w:szCs w:val="24"/>
-        </w:rPr>
-        <w:t>/201</w:t>
-      </w:r>
-      <w:r>
-        <w:rPr>
-          <w:sz w:val="24"/>
-          <w:szCs w:val="24"/>
-        </w:rPr>
-        <w:t>7</w:t>
+        <w:rPr>
+          <w:sz w:val="28"/>
+          <w:szCs w:val="28"/>
+        </w:rPr>
+      </w:pPr>
+      <w:r>
+        <w:rPr>
+          <w:sz w:val="28"/>
+          <w:szCs w:val="28"/>
+        </w:rPr>
+        <w:t>10/10/2017</w:t>
       </w:r>
     </w:p>
     <w:p>
       <w:pPr>
         <w:pStyle w:val="Normal"/>
         <w:jc w:val="center"/>
-        <w:rPr/>
-      </w:pPr>
-      <w:r>
-        <w:rPr>
-          <w:sz w:val="24"/>
-          <w:szCs w:val="24"/>
-        </w:rPr>
-        <w:t>G</w:t>
-      </w:r>
-      <w:r>
-        <w:rPr>
-          <w:sz w:val="24"/>
-          <w:szCs w:val="24"/>
-        </w:rPr>
-        <w:t>iampietri</w:t>
-      </w:r>
-      <w:r>
-        <w:rPr>
-          <w:sz w:val="24"/>
-          <w:szCs w:val="24"/>
-        </w:rPr>
-        <w:t xml:space="preserve"> </w:t>
-      </w:r>
-      <w:r>
-        <w:rPr>
-          <w:sz w:val="24"/>
-          <w:szCs w:val="24"/>
-        </w:rPr>
-        <w:t>Gonzalo</w:t>
-      </w:r>
-      <w:r>
-        <w:rPr>
-          <w:sz w:val="24"/>
-          <w:szCs w:val="24"/>
-        </w:rPr>
-        <w:t xml:space="preserve"> – </w:t>
-      </w:r>
-      <w:r>
-        <w:rPr>
-          <w:sz w:val="24"/>
-          <w:szCs w:val="24"/>
-        </w:rPr>
-        <w:t>Zárate Tomás</w:t>
+        <w:rPr>
+          <w:sz w:val="28"/>
+          <w:szCs w:val="28"/>
+        </w:rPr>
+      </w:pPr>
+      <w:r>
+        <w:rPr>
+          <w:sz w:val="28"/>
+          <w:szCs w:val="28"/>
+        </w:rPr>
+        <w:t>Giampietri Gonzalo – Zárate Tomás</w:t>
       </w:r>
     </w:p>
     <w:p>
@@ -459,106 +395,106 @@
         </w:rPr>
       </w:pPr>
       <w:r>
+        <w:rPr>
+          <w:sz w:val="28"/>
+          <w:szCs w:val="28"/>
+        </w:rPr>
+      </w:r>
+    </w:p>
+    <w:p>
+      <w:pPr>
+        <w:pStyle w:val="Normal"/>
+        <w:jc w:val="center"/>
         <w:rPr>
           <w:sz w:val="52"/>
           <w:szCs w:val="52"/>
         </w:rPr>
-      </w:r>
-    </w:p>
-    <w:p>
-      <w:pPr>
-        <w:pStyle w:val="Normal"/>
-        <w:jc w:val="center"/>
+      </w:pPr>
+      <w:r>
         <w:rPr>
           <w:sz w:val="52"/>
           <w:szCs w:val="52"/>
         </w:rPr>
-      </w:pPr>
-      <w:r>
+      </w:r>
+    </w:p>
+    <w:p>
+      <w:pPr>
+        <w:pStyle w:val="Normal"/>
+        <w:jc w:val="center"/>
         <w:rPr>
           <w:sz w:val="52"/>
           <w:szCs w:val="52"/>
         </w:rPr>
-      </w:r>
-    </w:p>
-    <w:p>
-      <w:pPr>
-        <w:pStyle w:val="Normal"/>
-        <w:jc w:val="center"/>
+      </w:pPr>
+      <w:r>
         <w:rPr>
           <w:sz w:val="52"/>
           <w:szCs w:val="52"/>
         </w:rPr>
-      </w:pPr>
-      <w:r>
+      </w:r>
+    </w:p>
+    <w:p>
+      <w:pPr>
+        <w:pStyle w:val="Normal"/>
+        <w:jc w:val="center"/>
         <w:rPr>
           <w:sz w:val="52"/>
           <w:szCs w:val="52"/>
         </w:rPr>
-      </w:r>
-    </w:p>
-    <w:p>
-      <w:pPr>
-        <w:pStyle w:val="Normal"/>
-        <w:jc w:val="center"/>
+      </w:pPr>
+      <w:r>
         <w:rPr>
           <w:sz w:val="52"/>
           <w:szCs w:val="52"/>
         </w:rPr>
-      </w:pPr>
-      <w:r>
+      </w:r>
+    </w:p>
+    <w:p>
+      <w:pPr>
+        <w:pStyle w:val="Normal"/>
+        <w:jc w:val="center"/>
         <w:rPr>
           <w:sz w:val="52"/>
           <w:szCs w:val="52"/>
         </w:rPr>
-      </w:r>
-    </w:p>
-    <w:p>
-      <w:pPr>
-        <w:pStyle w:val="Normal"/>
-        <w:jc w:val="center"/>
+      </w:pPr>
+      <w:r>
         <w:rPr>
           <w:sz w:val="52"/>
           <w:szCs w:val="52"/>
         </w:rPr>
-      </w:pPr>
-      <w:r>
+      </w:r>
+    </w:p>
+    <w:p>
+      <w:pPr>
+        <w:pStyle w:val="Normal"/>
+        <w:jc w:val="center"/>
         <w:rPr>
           <w:sz w:val="52"/>
           <w:szCs w:val="52"/>
         </w:rPr>
-      </w:r>
-    </w:p>
-    <w:p>
-      <w:pPr>
-        <w:pStyle w:val="Normal"/>
-        <w:jc w:val="center"/>
+      </w:pPr>
+      <w:r>
         <w:rPr>
           <w:sz w:val="52"/>
           <w:szCs w:val="52"/>
         </w:rPr>
-      </w:pPr>
-      <w:r>
+      </w:r>
+    </w:p>
+    <w:p>
+      <w:pPr>
+        <w:pStyle w:val="Normal"/>
+        <w:jc w:val="center"/>
         <w:rPr>
           <w:sz w:val="52"/>
           <w:szCs w:val="52"/>
         </w:rPr>
-      </w:r>
-    </w:p>
-    <w:p>
-      <w:pPr>
-        <w:pStyle w:val="Normal"/>
-        <w:jc w:val="center"/>
+      </w:pPr>
+      <w:r>
         <w:rPr>
           <w:sz w:val="52"/>
           <w:szCs w:val="52"/>
         </w:rPr>
-      </w:pPr>
-      <w:r>
-        <w:rPr>
-          <w:sz w:val="52"/>
-          <w:szCs w:val="52"/>
-        </w:rPr>
       </w:r>
     </w:p>
     <w:p>
@@ -573,8 +509,8 @@
       </w:pPr>
       <w:r>
         <w:rPr>
-          <w:sz w:val="32"/>
-          <w:szCs w:val="32"/>
+          <w:b/>
+          <w:bCs/>
         </w:rPr>
       </w:r>
     </w:p>
@@ -590,44 +526,43 @@
       </w:pPr>
       <w:r>
         <w:rPr>
-          <w:sz w:val="32"/>
-          <w:szCs w:val="32"/>
-        </w:rPr>
-      </w:r>
-    </w:p>
-    <w:p>
-      <w:pPr>
-        <w:pStyle w:val="Normal"/>
-        <w:jc w:val="center"/>
-        <w:rPr>
-          <w:b/>
           <w:b/>
           <w:bCs/>
         </w:rPr>
-      </w:pPr>
-      <w:r>
-        <w:rPr>
-          <w:sz w:val="32"/>
-          <w:szCs w:val="32"/>
-        </w:rPr>
-      </w:r>
-    </w:p>
-    <w:p>
-      <w:pPr>
-        <w:pStyle w:val="Normal"/>
-        <w:jc w:val="left"/>
-        <w:rPr>
-          <w:sz w:val="40"/>
-          <w:szCs w:val="40"/>
-        </w:rPr>
-      </w:pPr>
-      <w:r>
-        <w:rPr>
+      </w:r>
+    </w:p>
+    <w:p>
+      <w:pPr>
+        <w:pStyle w:val="Normal"/>
+        <w:jc w:val="left"/>
+        <w:rPr>
+          <w:b/>
           <w:b/>
           <w:bCs/>
           <w:sz w:val="40"/>
           <w:szCs w:val="40"/>
         </w:rPr>
+      </w:pPr>
+      <w:r>
+        <w:rPr/>
+      </w:r>
+    </w:p>
+    <w:p>
+      <w:pPr>
+        <w:pStyle w:val="Normal"/>
+        <w:jc w:val="left"/>
+        <w:rPr>
+          <w:sz w:val="40"/>
+          <w:szCs w:val="40"/>
+        </w:rPr>
+      </w:pPr>
+      <w:r>
+        <w:rPr>
+          <w:b/>
+          <w:bCs/>
+          <w:sz w:val="40"/>
+          <w:szCs w:val="40"/>
+        </w:rPr>
         <w:t>1. Definición y especificación de requerimientos.</w:t>
       </w:r>
     </w:p>
@@ -646,27 +581,7 @@
           <w:szCs w:val="28"/>
         </w:rPr>
         <w:br/>
-      </w:r>
-      <w:r>
-        <w:rPr>
-          <w:sz w:val="28"/>
-          <w:szCs w:val="28"/>
-        </w:rPr>
-        <w:t>El desarrollo del poyecto consiste en implementar un programa</w:t>
-      </w:r>
-      <w:r>
-        <w:rPr>
-          <w:sz w:val="28"/>
-          <w:szCs w:val="28"/>
-        </w:rPr>
-        <w:t xml:space="preserve"> que registre </w:t>
-      </w:r>
-      <w:r>
-        <w:rPr>
-          <w:sz w:val="28"/>
-          <w:szCs w:val="28"/>
-        </w:rPr>
-        <w:t xml:space="preserve">la frecuencia de aparición de palabras que forman parte de un </w:t>
+        <w:t xml:space="preserve">El desarrollo del proyecto consiste en implementar un programa que registre la frecuencia de aparición de palabras que forman parte de un </w:t>
       </w:r>
       <w:r>
         <w:rPr>
@@ -699,47 +614,7 @@
           <w:szCs w:val="28"/>
         </w:rPr>
         <w:br/>
-      </w:r>
-      <w:r>
-        <w:rPr>
-          <w:sz w:val="28"/>
-          <w:szCs w:val="28"/>
-        </w:rPr>
-        <w:t xml:space="preserve">Con el objetivo de cumplir los requerimientos, </w:t>
-      </w:r>
-      <w:r>
-        <w:rPr>
-          <w:sz w:val="28"/>
-          <w:szCs w:val="28"/>
-        </w:rPr>
-        <w:t xml:space="preserve">se implementó todo el sistema en lenguaje C y </w:t>
-      </w:r>
-      <w:r>
-        <w:rPr>
-          <w:sz w:val="28"/>
-          <w:szCs w:val="28"/>
-        </w:rPr>
-        <w:t xml:space="preserve">se </w:t>
-      </w:r>
-      <w:r>
-        <w:rPr>
-          <w:sz w:val="28"/>
-          <w:szCs w:val="28"/>
-        </w:rPr>
-        <w:t>implementó</w:t>
-      </w:r>
-      <w:r>
-        <w:rPr>
-          <w:sz w:val="28"/>
-          <w:szCs w:val="28"/>
-        </w:rPr>
-        <w:t xml:space="preserve"> un conjunto de estructruras de datos.</w:t>
-      </w:r>
-      <w:r>
-        <w:rPr>
-          <w:sz w:val="28"/>
-          <w:szCs w:val="28"/>
-        </w:rPr>
+        <w:t>Con el objetivo de cumplir los requerimientos, se implementó todo el sistema en lenguaje C y se implementó un conjunto de estructuras de datos.</w:t>
         <w:br/>
       </w:r>
     </w:p>
@@ -764,57 +639,40 @@
           <w:szCs w:val="36"/>
           <w:u w:val="none"/>
         </w:rPr>
-        <w:t>A</w:t>
-      </w:r>
-      <w:r>
-        <w:rPr>
-          <w:b/>
-          <w:bCs/>
-          <w:sz w:val="36"/>
-          <w:szCs w:val="36"/>
-          <w:u w:val="none"/>
-        </w:rPr>
-        <w:t>spectos técnicos y tecnologías empleadas.</w:t>
-      </w:r>
-    </w:p>
-    <w:p>
-      <w:pPr>
-        <w:pStyle w:val="Normal"/>
-        <w:jc w:val="left"/>
-        <w:rPr>
-          <w:sz w:val="28"/>
-          <w:szCs w:val="28"/>
-        </w:rPr>
-      </w:pPr>
-      <w:r>
+        <w:t>Aspectos técnicos y tecnologías empleadas.</w:t>
+      </w:r>
+    </w:p>
+    <w:p>
+      <w:pPr>
+        <w:pStyle w:val="Normal"/>
+        <w:jc w:val="left"/>
+        <w:rPr>
+          <w:sz w:val="28"/>
+          <w:szCs w:val="28"/>
+        </w:rPr>
+      </w:pPr>
+      <w:r>
+        <w:rPr>
+          <w:sz w:val="28"/>
+          <w:szCs w:val="28"/>
+        </w:rPr>
+      </w:r>
+    </w:p>
+    <w:p>
+      <w:pPr>
+        <w:pStyle w:val="Normal"/>
+        <w:jc w:val="left"/>
         <w:rPr>
           <w:sz w:val="32"/>
           <w:szCs w:val="32"/>
         </w:rPr>
-      </w:r>
-    </w:p>
-    <w:p>
-      <w:pPr>
-        <w:pStyle w:val="Normal"/>
-        <w:jc w:val="left"/>
-        <w:rPr>
-          <w:sz w:val="32"/>
-          <w:szCs w:val="32"/>
-        </w:rPr>
-      </w:pPr>
-      <w:r>
-        <w:rPr>
-          <w:sz w:val="28"/>
-          <w:szCs w:val="28"/>
-        </w:rPr>
-        <w:t>L</w:t>
-      </w:r>
-      <w:r>
-        <w:rPr>
-          <w:sz w:val="28"/>
-          <w:szCs w:val="28"/>
-        </w:rPr>
-        <w:t>enguaje/s de Programación utilizado/S:</w:t>
+      </w:pPr>
+      <w:r>
+        <w:rPr>
+          <w:sz w:val="28"/>
+          <w:szCs w:val="28"/>
+        </w:rPr>
+        <w:t>Lenguaje/s de Programación utilizado/S:</w:t>
       </w:r>
     </w:p>
     <w:p>
@@ -832,7 +690,7 @@
           <w:sz w:val="28"/>
           <w:szCs w:val="28"/>
         </w:rPr>
-        <w:t>C: C es un leanguaje de programación de proposito general e imperativo. Soporta programación estructurada y recursión.</w:t>
+        <w:t>C: C es un lenguaje de programación de propósito general e imperativo. Soporta programación estructurada y recursión.</w:t>
       </w:r>
     </w:p>
     <w:p>
@@ -840,168 +698,36 @@
         <w:pStyle w:val="Normal"/>
         <w:numPr>
           <w:ilvl w:val="0"/>
-          <w:numId w:val="4"/>
+          <w:numId w:val="0"/>
         </w:numPr>
-        <w:jc w:val="left"/>
-        <w:rPr>
-          <w:sz w:val="28"/>
-          <w:szCs w:val="28"/>
-        </w:rPr>
-      </w:pPr>
-      <w:r>
-        <w:rPr/>
-      </w:r>
-    </w:p>
-    <w:p>
-      <w:pPr>
-        <w:pStyle w:val="Normal"/>
-        <w:numPr>
-          <w:ilvl w:val="0"/>
-          <w:numId w:val="4"/>
-        </w:numPr>
-        <w:jc w:val="left"/>
-        <w:rPr/>
-      </w:pPr>
-      <w:r>
-        <w:rPr>
-          <w:sz w:val="28"/>
-          <w:szCs w:val="28"/>
-        </w:rPr>
-        <w:t xml:space="preserve">is a </w:t>
-      </w:r>
-      <w:hyperlink r:id="rId6">
-        <w:r>
-          <w:rPr>
-            <w:rStyle w:val="EnlacedeInternet"/>
-            <w:sz w:val="28"/>
-            <w:szCs w:val="28"/>
-          </w:rPr>
-          <w:t>general-purpose</w:t>
-        </w:r>
-      </w:hyperlink>
-      <w:r>
-        <w:rPr>
-          <w:sz w:val="28"/>
-          <w:szCs w:val="28"/>
-        </w:rPr>
-        <w:t xml:space="preserve">, </w:t>
-      </w:r>
-      <w:hyperlink r:id="rId7">
-        <w:r>
-          <w:rPr>
-            <w:rStyle w:val="EnlacedeInternet"/>
-            <w:sz w:val="28"/>
-            <w:szCs w:val="28"/>
-          </w:rPr>
-          <w:t>imperative</w:t>
-        </w:r>
-      </w:hyperlink>
-      <w:r>
-        <w:rPr>
-          <w:sz w:val="28"/>
-          <w:szCs w:val="28"/>
-        </w:rPr>
-        <w:t xml:space="preserve"> computer </w:t>
-      </w:r>
-      <w:hyperlink r:id="rId8">
-        <w:r>
-          <w:rPr>
-            <w:rStyle w:val="EnlacedeInternet"/>
-            <w:sz w:val="28"/>
-            <w:szCs w:val="28"/>
-          </w:rPr>
-          <w:t>programming language</w:t>
-        </w:r>
-      </w:hyperlink>
-      <w:r>
-        <w:rPr>
-          <w:sz w:val="28"/>
-          <w:szCs w:val="28"/>
-        </w:rPr>
-        <w:t xml:space="preserve">, supporting </w:t>
-      </w:r>
-      <w:hyperlink r:id="rId9">
-        <w:r>
-          <w:rPr>
-            <w:rStyle w:val="EnlacedeInternet"/>
-            <w:sz w:val="28"/>
-            <w:szCs w:val="28"/>
-          </w:rPr>
-          <w:t>structured programming</w:t>
-        </w:r>
-      </w:hyperlink>
-      <w:r>
-        <w:rPr>
-          <w:sz w:val="28"/>
-          <w:szCs w:val="28"/>
-        </w:rPr>
-        <w:t xml:space="preserve">, </w:t>
-      </w:r>
-      <w:hyperlink r:id="rId10">
-        <w:bookmarkStart w:id="0" w:name="__DdeLink__239_3493458737"/>
-        <w:r>
-          <w:rPr>
-            <w:rStyle w:val="EnlacedeInternet"/>
-            <w:sz w:val="28"/>
-            <w:szCs w:val="28"/>
-          </w:rPr>
-          <w:t>lexical variable scope</w:t>
-        </w:r>
-      </w:hyperlink>
-      <w:bookmarkEnd w:id="0"/>
-      <w:r>
-        <w:rPr>
-          <w:sz w:val="28"/>
-          <w:szCs w:val="28"/>
-        </w:rPr>
-        <w:t xml:space="preserve"> and </w:t>
-      </w:r>
-      <w:hyperlink r:id="rId11">
-        <w:r>
-          <w:rPr>
-            <w:rStyle w:val="EnlacedeInternet"/>
-            <w:sz w:val="28"/>
-            <w:szCs w:val="28"/>
-          </w:rPr>
-          <w:t>recursion</w:t>
-        </w:r>
-      </w:hyperlink>
-      <w:r>
-        <w:rPr>
-          <w:sz w:val="28"/>
-          <w:szCs w:val="28"/>
-        </w:rPr>
-        <w:t xml:space="preserve">, while a </w:t>
-      </w:r>
-      <w:hyperlink r:id="rId12">
-        <w:r>
-          <w:rPr>
-            <w:rStyle w:val="EnlacedeInternet"/>
-            <w:sz w:val="28"/>
-            <w:szCs w:val="28"/>
-          </w:rPr>
-          <w:t>static type system</w:t>
-        </w:r>
-      </w:hyperlink>
-      <w:r>
-        <w:rPr>
-          <w:sz w:val="28"/>
-          <w:szCs w:val="28"/>
-        </w:rPr>
-        <w:t xml:space="preserve"> prevents many unintended operations</w:t>
-      </w:r>
-    </w:p>
-    <w:p>
-      <w:pPr>
-        <w:pStyle w:val="Normal"/>
-        <w:jc w:val="left"/>
-        <w:rPr>
-          <w:sz w:val="28"/>
-          <w:szCs w:val="28"/>
-        </w:rPr>
-      </w:pPr>
-      <w:r>
-        <w:rPr/>
+        <w:ind w:left="720" w:hanging="0"/>
+        <w:jc w:val="left"/>
+        <w:rPr>
+          <w:sz w:val="28"/>
+          <w:szCs w:val="28"/>
+        </w:rPr>
+      </w:pPr>
+      <w:r>
+        <w:rPr>
+          <w:sz w:val="28"/>
+          <w:szCs w:val="28"/>
+        </w:rPr>
+      </w:r>
+    </w:p>
+    <w:p>
+      <w:pPr>
+        <w:pStyle w:val="Normal"/>
+        <w:jc w:val="left"/>
+        <w:rPr>
+          <w:sz w:val="28"/>
+          <w:szCs w:val="28"/>
+        </w:rPr>
+      </w:pPr>
+      <w:r>
+        <w:rPr>
+          <w:sz w:val="28"/>
+          <w:szCs w:val="28"/>
+        </w:rPr>
       </w:r>
     </w:p>
     <w:p>
@@ -1018,43 +744,22 @@
           <w:sz w:val="28"/>
           <w:szCs w:val="28"/>
         </w:rPr>
-        <w:t>Es</w:t>
-      </w:r>
-      <w:r>
-        <w:rPr>
-          <w:sz w:val="28"/>
-          <w:szCs w:val="28"/>
-        </w:rPr>
-        <w:t xml:space="preserve">tructuras implementadas </w:t>
-      </w:r>
-      <w:r>
-        <w:rPr>
-          <w:sz w:val="28"/>
-          <w:szCs w:val="28"/>
-        </w:rPr>
-        <w:t>y utilizadas</w:t>
-      </w:r>
-      <w:r>
-        <w:rPr>
-          <w:sz w:val="28"/>
-          <w:szCs w:val="28"/>
-        </w:rPr>
-        <w:t>:</w:t>
-      </w:r>
-    </w:p>
-    <w:p>
-      <w:pPr>
-        <w:pStyle w:val="Normal"/>
-        <w:jc w:val="left"/>
-        <w:rPr>
-          <w:sz w:val="28"/>
-          <w:szCs w:val="28"/>
-        </w:rPr>
-      </w:pPr>
-      <w:r>
-        <w:rPr>
-          <w:sz w:val="32"/>
-          <w:szCs w:val="32"/>
+        <w:t>Estructuras implementadas y utilizadas:</w:t>
+      </w:r>
+    </w:p>
+    <w:p>
+      <w:pPr>
+        <w:pStyle w:val="Normal"/>
+        <w:jc w:val="left"/>
+        <w:rPr>
+          <w:sz w:val="28"/>
+          <w:szCs w:val="28"/>
+        </w:rPr>
+      </w:pPr>
+      <w:r>
+        <w:rPr>
+          <w:sz w:val="28"/>
+          <w:szCs w:val="28"/>
         </w:rPr>
       </w:r>
     </w:p>
@@ -1148,67 +853,42 @@
           <w:szCs w:val="28"/>
           <w:u w:val="none"/>
         </w:rPr>
-        <w:t xml:space="preserve">: </w:t>
-      </w:r>
-      <w:r>
-        <w:rPr>
-          <w:sz w:val="28"/>
-          <w:szCs w:val="28"/>
-          <w:u w:val="none"/>
-        </w:rPr>
-        <w:t xml:space="preserve">El Trie es un árbol compuesto por nodos. Cada nodo tiene como rótulo un carácter y un contador de tipo entero. El trie mantiene referencia a un nodo raíz, considerando que cada nodo del árbol Trie </w:t>
-      </w:r>
-      <w:r>
-        <w:rPr>
-          <w:sz w:val="28"/>
-          <w:szCs w:val="28"/>
-          <w:u w:val="none"/>
-        </w:rPr>
-        <w:t>como una estructura que mantiene referencia al padre y a una lista ordenada de nodos como hijos.</w:t>
-      </w:r>
-    </w:p>
-    <w:p>
-      <w:pPr>
-        <w:pStyle w:val="Normal"/>
-        <w:jc w:val="left"/>
-        <w:rPr>
-          <w:sz w:val="28"/>
-          <w:szCs w:val="28"/>
-        </w:rPr>
-      </w:pPr>
-      <w:r>
+        <w:t>: El Trie es un árbol compuesto por nodos. Cada nodo tiene como rótulo un carácter y un contador de tipo entero. El trie mantiene referencia a un nodo raíz, considerando que cada nodo del árbol Trie como una estructura que mantiene referencia al padre y a una lista ordenada de nodos como hijos.</w:t>
+      </w:r>
+    </w:p>
+    <w:p>
+      <w:pPr>
+        <w:pStyle w:val="Normal"/>
+        <w:jc w:val="left"/>
+        <w:rPr>
+          <w:sz w:val="28"/>
+          <w:szCs w:val="28"/>
+        </w:rPr>
+      </w:pPr>
+      <w:r>
+        <w:rPr>
+          <w:sz w:val="28"/>
+          <w:szCs w:val="28"/>
+        </w:rPr>
+      </w:r>
+    </w:p>
+    <w:p>
+      <w:pPr>
+        <w:pStyle w:val="Normal"/>
+        <w:jc w:val="left"/>
         <w:rPr>
           <w:sz w:val="32"/>
           <w:szCs w:val="32"/>
           <w:u w:val="none"/>
         </w:rPr>
-      </w:r>
-    </w:p>
-    <w:p>
-      <w:pPr>
-        <w:pStyle w:val="Normal"/>
-        <w:jc w:val="left"/>
-        <w:rPr>
-          <w:sz w:val="32"/>
-          <w:szCs w:val="32"/>
-          <w:u w:val="none"/>
-        </w:rPr>
-      </w:pPr>
-      <w:r>
-        <w:rPr>
-          <w:sz w:val="28"/>
-          <w:szCs w:val="28"/>
-          <w:u w:val="none"/>
-        </w:rPr>
-        <w:t>L</w:t>
-      </w:r>
-      <w:r>
-        <w:rPr>
-          <w:sz w:val="28"/>
-          <w:szCs w:val="28"/>
-          <w:u w:val="none"/>
-        </w:rPr>
-        <w:t>as libreas utlizadas son:</w:t>
+      </w:pPr>
+      <w:r>
+        <w:rPr>
+          <w:sz w:val="28"/>
+          <w:szCs w:val="28"/>
+          <w:u w:val="none"/>
+        </w:rPr>
+        <w:t>Las libreas utilizadas son:</w:t>
       </w:r>
     </w:p>
     <w:p>
@@ -1236,15 +916,7 @@
           <w:szCs w:val="28"/>
           <w:u w:val="none"/>
         </w:rPr>
-        <w:t xml:space="preserve"> </w:t>
-      </w:r>
-      <w:r>
-        <w:rPr>
-          <w:sz w:val="28"/>
-          <w:szCs w:val="28"/>
-          <w:u w:val="none"/>
-        </w:rPr>
-        <w:t>ésta librearia defin un tipo de variable, una macro, y varias funciones para la manipulación de arreglos de caracteres.</w:t>
+        <w:t xml:space="preserve"> ésta librearía define un tipo de variable, una macro, y varias funciones para la manipulación de arreglos de caracteres.</w:t>
       </w:r>
     </w:p>
     <w:p>
@@ -1279,27 +951,7 @@
           <w:szCs w:val="28"/>
           <w:u w:val="none"/>
         </w:rPr>
-        <w:t xml:space="preserve">ésta librearia define tres tipos de variables, algunas macros, y un conjunto de funciones para </w:t>
-      </w:r>
-      <w:r>
-        <w:rPr>
-          <w:b w:val="false"/>
-          <w:bCs w:val="false"/>
-          <w:sz w:val="28"/>
-          <w:szCs w:val="28"/>
-          <w:u w:val="none"/>
-        </w:rPr>
-        <w:t>manipular la entrada y salidad de datos.</w:t>
-      </w:r>
-      <w:r>
-        <w:rPr>
-          <w:b w:val="false"/>
-          <w:bCs w:val="false"/>
-          <w:sz w:val="28"/>
-          <w:szCs w:val="28"/>
-          <w:u w:val="none"/>
-        </w:rPr>
-        <w:t xml:space="preserve"> </w:t>
+        <w:t xml:space="preserve">ésta librería define tres tipos de variables, algunas macros, y un conjunto de funciones para manipular la entrada y salida de datos. </w:t>
       </w:r>
     </w:p>
     <w:p>
@@ -1335,33 +987,38 @@
           <w:szCs w:val="28"/>
           <w:u w:val="none"/>
         </w:rPr>
-        <w:t>ésta librería define cuatro tipo de variables, algunas macros, y un conjunto de funciones para implementar funciones generales.</w:t>
-      </w:r>
-      <w:r>
-        <w:rPr>
-          <w:b w:val="false"/>
-          <w:bCs w:val="false"/>
-          <w:sz w:val="28"/>
-          <w:szCs w:val="28"/>
-          <w:u w:val="none"/>
-        </w:rPr>
-        <w:t xml:space="preserve"> </w:t>
-      </w:r>
-    </w:p>
-    <w:p>
-      <w:pPr>
-        <w:pStyle w:val="Normal"/>
-        <w:jc w:val="left"/>
-        <w:rPr>
-          <w:sz w:val="28"/>
-          <w:szCs w:val="28"/>
-        </w:rPr>
-      </w:pPr>
-      <w:r>
-        <w:rPr>
-          <w:b/>
-          <w:bCs/>
-          <w:u w:val="none"/>
+        <w:t xml:space="preserve">ésta librería define cuatro tipo de variables, algunas macros, y un conjunto de funciones para implementar funciones generales. </w:t>
+      </w:r>
+    </w:p>
+    <w:p>
+      <w:pPr>
+        <w:pStyle w:val="Normal"/>
+        <w:jc w:val="left"/>
+        <w:rPr>
+          <w:sz w:val="28"/>
+          <w:szCs w:val="28"/>
+        </w:rPr>
+      </w:pPr>
+      <w:r>
+        <w:rPr>
+          <w:sz w:val="28"/>
+          <w:szCs w:val="28"/>
+        </w:rPr>
+      </w:r>
+    </w:p>
+    <w:p>
+      <w:pPr>
+        <w:pStyle w:val="Normal"/>
+        <w:jc w:val="left"/>
+        <w:rPr>
+          <w:sz w:val="28"/>
+          <w:szCs w:val="28"/>
+        </w:rPr>
+      </w:pPr>
+      <w:r>
+        <w:rPr>
+          <w:sz w:val="28"/>
+          <w:szCs w:val="28"/>
         </w:rPr>
       </w:r>
     </w:p>
@@ -1386,233 +1043,6 @@
           <w:szCs w:val="36"/>
           <w:u w:val="none"/>
         </w:rPr>
-        <w:t>D</w:t>
-      </w:r>
-      <w:r>
-        <w:rPr>
-          <w:b/>
-          <w:bCs/>
-          <w:sz w:val="36"/>
-          <w:szCs w:val="36"/>
-          <w:u w:val="none"/>
-        </w:rPr>
-        <w:t>iseño del modelo de datos</w:t>
-      </w:r>
-    </w:p>
-    <w:p>
-      <w:pPr>
-        <w:pStyle w:val="Normal"/>
-        <w:jc w:val="left"/>
-        <w:rPr>
-          <w:sz w:val="28"/>
-          <w:szCs w:val="28"/>
-        </w:rPr>
-      </w:pPr>
-      <w:r>
-        <w:rPr>
-          <w:b/>
-          <w:bCs/>
-          <w:u w:val="none"/>
-        </w:rPr>
-      </w:r>
-    </w:p>
-    <w:p>
-      <w:pPr>
-        <w:pStyle w:val="Normal"/>
-        <w:jc w:val="left"/>
-        <w:rPr>
-          <w:b w:val="false"/>
-          <w:b w:val="false"/>
-          <w:bCs w:val="false"/>
-          <w:u w:val="none"/>
-        </w:rPr>
-      </w:pPr>
-      <w:r>
-        <w:rPr>
-          <w:b w:val="false"/>
-          <w:bCs w:val="false"/>
-          <w:sz w:val="28"/>
-          <w:szCs w:val="28"/>
-          <w:u w:val="none"/>
-        </w:rPr>
-        <w:t xml:space="preserve">COMPLETAR CUANDO ESTE TODO FINALIZADO: </w:t>
-      </w:r>
-      <w:r>
-        <w:rPr>
-          <w:b w:val="false"/>
-          <w:bCs w:val="false"/>
-          <w:sz w:val="28"/>
-          <w:szCs w:val="28"/>
-          <w:u w:val="none"/>
-        </w:rPr>
-        <w:t>hacerlo POO.</w:t>
-      </w:r>
-    </w:p>
-    <w:p>
-      <w:pPr>
-        <w:pStyle w:val="Normal"/>
-        <w:jc w:val="left"/>
-        <w:rPr>
-          <w:b w:val="false"/>
-          <w:b w:val="false"/>
-          <w:bCs w:val="false"/>
-          <w:sz w:val="28"/>
-          <w:szCs w:val="28"/>
-        </w:rPr>
-      </w:pPr>
-      <w:r>
-        <w:rPr>
-          <w:b w:val="false"/>
-          <w:bCs w:val="false"/>
-          <w:u w:val="none"/>
-        </w:rPr>
-      </w:r>
-    </w:p>
-    <w:p>
-      <w:pPr>
-        <w:pStyle w:val="Normal"/>
-        <w:jc w:val="left"/>
-        <w:rPr>
-          <w:b w:val="false"/>
-          <w:b w:val="false"/>
-          <w:bCs w:val="false"/>
-          <w:u w:val="none"/>
-        </w:rPr>
-      </w:pPr>
-      <w:r>
-        <w:rPr>
-          <w:b w:val="false"/>
-          <w:bCs w:val="false"/>
-          <w:sz w:val="28"/>
-          <w:szCs w:val="28"/>
-          <w:u w:val="none"/>
-        </w:rPr>
-        <w:t>&lt;UML&gt;</w:t>
-      </w:r>
-    </w:p>
-    <w:p>
-      <w:pPr>
-        <w:pStyle w:val="Normal"/>
-        <w:jc w:val="left"/>
-        <w:rPr>
-          <w:sz w:val="28"/>
-          <w:szCs w:val="28"/>
-        </w:rPr>
-      </w:pPr>
-      <w:r>
-        <w:rPr>
-          <w:b w:val="false"/>
-          <w:bCs w:val="false"/>
-          <w:u w:val="none"/>
-        </w:rPr>
-      </w:r>
-    </w:p>
-    <w:p>
-      <w:pPr>
-        <w:pStyle w:val="Normal"/>
-        <w:jc w:val="left"/>
-        <w:rPr>
-          <w:sz w:val="28"/>
-          <w:szCs w:val="28"/>
-        </w:rPr>
-      </w:pPr>
-      <w:r>
-        <w:rPr>
-          <w:b w:val="false"/>
-          <w:bCs w:val="false"/>
-          <w:u w:val="none"/>
-        </w:rPr>
-      </w:r>
-    </w:p>
-    <w:p>
-      <w:pPr>
-        <w:pStyle w:val="Normal"/>
-        <w:jc w:val="left"/>
-        <w:rPr>
-          <w:sz w:val="28"/>
-          <w:szCs w:val="28"/>
-        </w:rPr>
-      </w:pPr>
-      <w:r>
-        <w:rPr>
-          <w:b w:val="false"/>
-          <w:bCs w:val="false"/>
-          <w:u w:val="none"/>
-        </w:rPr>
-      </w:r>
-    </w:p>
-    <w:p>
-      <w:pPr>
-        <w:pStyle w:val="Normal"/>
-        <w:jc w:val="left"/>
-        <w:rPr>
-          <w:sz w:val="28"/>
-          <w:szCs w:val="28"/>
-        </w:rPr>
-      </w:pPr>
-      <w:r>
-        <w:rPr>
-          <w:b w:val="false"/>
-          <w:bCs w:val="false"/>
-          <w:u w:val="none"/>
-        </w:rPr>
-      </w:r>
-    </w:p>
-    <w:p>
-      <w:pPr>
-        <w:pStyle w:val="Normal"/>
-        <w:jc w:val="left"/>
-        <w:rPr>
-          <w:sz w:val="28"/>
-          <w:szCs w:val="28"/>
-        </w:rPr>
-      </w:pPr>
-      <w:r>
-        <w:rPr>
-          <w:b w:val="false"/>
-          <w:bCs w:val="false"/>
-          <w:u w:val="none"/>
-        </w:rPr>
-      </w:r>
-    </w:p>
-    <w:p>
-      <w:pPr>
-        <w:pStyle w:val="Normal"/>
-        <w:jc w:val="left"/>
-        <w:rPr>
-          <w:sz w:val="28"/>
-          <w:szCs w:val="28"/>
-        </w:rPr>
-      </w:pPr>
-      <w:r>
-        <w:rPr>
-          <w:b w:val="false"/>
-          <w:bCs w:val="false"/>
-          <w:u w:val="none"/>
-        </w:rPr>
-      </w:r>
-    </w:p>
-    <w:p>
-      <w:pPr>
-        <w:pStyle w:val="Normal"/>
-        <w:jc w:val="left"/>
-        <w:rPr>
-          <w:b/>
-          <w:b/>
-          <w:bCs/>
-          <w:sz w:val="36"/>
-          <w:szCs w:val="36"/>
-          <w:u w:val="none"/>
-        </w:rPr>
-      </w:pPr>
-      <w:r>
-        <w:rPr>
-          <w:b/>
-          <w:bCs/>
-          <w:sz w:val="36"/>
-          <w:szCs w:val="36"/>
-          <w:u w:val="none"/>
-        </w:rPr>
         <w:t>Procesos y servicios ofrecidos por el sistema.</w:t>
       </w:r>
     </w:p>
@@ -1627,22 +1057,16 @@
       </w:pPr>
       <w:r>
         <w:rPr>
-          <w:b/>
-          <w:bCs/>
-          <w:u w:val="none"/>
-        </w:rPr>
-      </w:r>
-    </w:p>
-    <w:p>
-      <w:pPr>
-        <w:pStyle w:val="Normal"/>
-        <w:jc w:val="left"/>
-        <w:rPr>
-          <w:b w:val="false"/>
-          <w:b w:val="false"/>
-          <w:bCs w:val="false"/>
-          <w:u w:val="none"/>
-        </w:rPr>
+          <w:sz w:val="28"/>
+          <w:szCs w:val="28"/>
+        </w:rPr>
+      </w:r>
+    </w:p>
+    <w:p>
+      <w:pPr>
+        <w:pStyle w:val="Normal"/>
+        <w:jc w:val="left"/>
+        <w:rPr/>
       </w:pPr>
       <w:r>
         <w:rPr>
@@ -1652,27 +1076,7 @@
           <w:szCs w:val="32"/>
           <w:u w:val="none"/>
         </w:rPr>
-        <w:t xml:space="preserve">Programa Principal – </w:t>
-      </w:r>
-      <w:r>
-        <w:rPr>
-          <w:b/>
-          <w:bCs/>
-          <w:sz w:val="32"/>
-          <w:szCs w:val="32"/>
-          <w:u w:val="none"/>
-        </w:rPr>
-        <w:t xml:space="preserve">evaluador </w:t>
-      </w:r>
-      <w:r>
-        <w:rPr>
-          <w:b/>
-          <w:bCs/>
-          <w:sz w:val="32"/>
-          <w:szCs w:val="32"/>
-          <w:u w:val="none"/>
-        </w:rPr>
-        <w:t>(COMPLETAR CON PSEUDOCODE)</w:t>
+        <w:t>Programa Principal – evaluador</w:t>
       </w:r>
     </w:p>
     <w:p>
@@ -1694,27 +1098,7 @@
           <w:szCs w:val="28"/>
           <w:u w:val="none"/>
         </w:rPr>
-        <w:t>Evaluador c</w:t>
-      </w:r>
-      <w:r>
-        <w:rPr>
-          <w:b w:val="false"/>
-          <w:bCs w:val="false"/>
-          <w:sz w:val="28"/>
-          <w:szCs w:val="28"/>
-          <w:u w:val="none"/>
-        </w:rPr>
-        <w:t xml:space="preserve">ontabiliza la cantidad de apariciones de cada palabra en un archivo de texto. </w:t>
-      </w:r>
-      <w:r>
-        <w:rPr>
-          <w:b w:val="false"/>
-          <w:bCs w:val="false"/>
-          <w:sz w:val="28"/>
-          <w:szCs w:val="28"/>
-          <w:u w:val="none"/>
-        </w:rPr>
-        <w:t xml:space="preserve">Se considera como palabra toda secuencua de caracteres </w:t>
+        <w:t xml:space="preserve">Evaluador contabiliza la cantidad de apariciones de cada palabra en un archivo de texto. Se considera como palabra toda secuencia de caracteres </w:t>
       </w:r>
       <w:r>
         <w:rPr>
@@ -1809,17 +1193,8 @@
           <w:u w:val="none"/>
         </w:rPr>
         <w:br/>
-        <w:t>El programa se invoca a tráves de la consola. Recibe como argumento, por línea de comandos, el nombre de un archivo de texto compuesto por todo tipo de caracteres.</w:t>
+        <w:t>El programa se invoca a través de la consola. Recibe como argumento, por línea de comandos, el nombre de un archivo de texto compuesto por todo tipo de caracteres.</w:t>
         <w:br/>
-      </w:r>
-      <w:r>
-        <w:rPr>
-          <w:b w:val="false"/>
-          <w:bCs w:val="false"/>
-          <w:sz w:val="28"/>
-          <w:szCs w:val="28"/>
-          <w:u w:val="none"/>
-        </w:rPr>
         <w:t>Evaluador se invoca de la siguiente manera:</w:t>
       </w:r>
     </w:p>
@@ -1835,11 +1210,9 @@
       </w:pPr>
       <w:r>
         <w:rPr>
-          <w:b w:val="false"/>
-          <w:bCs w:val="false"/>
-          <w:i w:val="false"/>
-          <w:iCs w:val="false"/>
-          <w:u w:val="single"/>
+          <w:sz w:val="28"/>
+          <w:szCs w:val="28"/>
+          <w:u w:val="none"/>
         </w:rPr>
       </w:r>
     </w:p>
@@ -1882,11 +1255,9 @@
       </w:pPr>
       <w:r>
         <w:rPr>
-          <w:b w:val="false"/>
-          <w:bCs w:val="false"/>
-          <w:i w:val="false"/>
-          <w:iCs w:val="false"/>
-          <w:u w:val="single"/>
+          <w:sz w:val="28"/>
+          <w:szCs w:val="28"/>
+          <w:u w:val="none"/>
         </w:rPr>
       </w:r>
     </w:p>
@@ -1965,25 +1336,22 @@
           <w:szCs w:val="28"/>
           <w:u w:val="none"/>
         </w:rPr>
-        <w:t>ofrece un menú de operaciones donde el usuario puede escoger que operación realizar. Las operaciones se cuentran enumeras del 1 al 6, de la siguiente manera:</w:t>
-      </w:r>
-    </w:p>
-    <w:p>
-      <w:pPr>
-        <w:pStyle w:val="Normal"/>
-        <w:jc w:val="left"/>
-        <w:rPr>
-          <w:sz w:val="28"/>
-          <w:szCs w:val="28"/>
-        </w:rPr>
-      </w:pPr>
-      <w:r>
-        <w:rPr>
-          <w:b/>
-          <w:bCs/>
-          <w:i w:val="false"/>
-          <w:iCs w:val="false"/>
-          <w:u w:val="none"/>
+        <w:t>ofrece un menú de operaciones donde el usuario puede escoger que operación realizar. Las operaciones se cuentan enumeras del 1 al 6, de la siguiente manera:</w:t>
+      </w:r>
+    </w:p>
+    <w:p>
+      <w:pPr>
+        <w:pStyle w:val="Normal"/>
+        <w:jc w:val="left"/>
+        <w:rPr>
+          <w:sz w:val="28"/>
+          <w:szCs w:val="28"/>
+        </w:rPr>
+      </w:pPr>
+      <w:r>
+        <w:rPr>
+          <w:sz w:val="28"/>
+          <w:szCs w:val="28"/>
         </w:rPr>
       </w:r>
     </w:p>
@@ -2188,216 +1556,40 @@
         <w:pStyle w:val="Normal"/>
         <w:jc w:val="left"/>
         <w:rPr>
-          <w:sz w:val="28"/>
-          <w:szCs w:val="28"/>
-          <w:u w:val="none"/>
-        </w:rPr>
-      </w:pPr>
-      <w:r>
-        <w:rPr>
-          <w:b w:val="false"/>
-          <w:bCs w:val="false"/>
-          <w:u w:val="single"/>
-        </w:rPr>
-      </w:r>
-    </w:p>
-    <w:p>
-      <w:pPr>
-        <w:pStyle w:val="Normal"/>
-        <w:jc w:val="left"/>
-        <w:rPr>
-          <w:u w:val="none"/>
-        </w:rPr>
-      </w:pPr>
-      <w:r>
-        <w:rPr>
-          <w:b/>
-          <w:bCs/>
-          <w:sz w:val="36"/>
-          <w:szCs w:val="36"/>
-          <w:u w:val="single"/>
-        </w:rPr>
-      </w:r>
-    </w:p>
-    <w:p>
-      <w:pPr>
-        <w:pStyle w:val="Normal"/>
-        <w:jc w:val="left"/>
-        <w:rPr>
-          <w:b/>
-          <w:b/>
-          <w:bCs/>
-          <w:sz w:val="36"/>
-          <w:szCs w:val="36"/>
-          <w:u w:val="single"/>
-        </w:rPr>
-      </w:pPr>
-      <w:r>
-        <w:rPr>
-          <w:b/>
-          <w:bCs/>
-          <w:sz w:val="36"/>
-          <w:szCs w:val="36"/>
-          <w:u w:val="none"/>
-        </w:rPr>
-        <w:t xml:space="preserve">Arquitectura del sistema. </w:t>
-      </w:r>
-      <w:r>
-        <w:rPr>
-          <w:b/>
-          <w:bCs/>
-          <w:sz w:val="36"/>
-          <w:szCs w:val="36"/>
-          <w:u w:val="none"/>
-        </w:rPr>
-        <w:t>(completar)</w:t>
-      </w:r>
-    </w:p>
-    <w:p>
-      <w:pPr>
-        <w:pStyle w:val="Normal"/>
-        <w:jc w:val="left"/>
-        <w:rPr>
-          <w:b/>
-          <w:b/>
-          <w:bCs/>
-          <w:sz w:val="36"/>
-          <w:szCs w:val="36"/>
-          <w:u w:val="single"/>
-        </w:rPr>
-      </w:pPr>
-      <w:r>
-        <w:rPr>
-          <w:b/>
-          <w:bCs/>
-          <w:sz w:val="36"/>
-          <w:szCs w:val="36"/>
-          <w:u w:val="none"/>
-        </w:rPr>
-        <w:t>&lt;</w:t>
-      </w:r>
-      <w:r>
-        <w:rPr>
-          <w:b/>
-          <w:bCs/>
-          <w:sz w:val="36"/>
-          <w:szCs w:val="36"/>
-          <w:u w:val="none"/>
-        </w:rPr>
-        <w:t>UML&gt; y desrecipción.</w:t>
-      </w:r>
-    </w:p>
-    <w:p>
-      <w:pPr>
-        <w:pStyle w:val="Normal"/>
-        <w:jc w:val="left"/>
-        <w:rPr>
-          <w:u w:val="none"/>
-        </w:rPr>
-      </w:pPr>
-      <w:r>
-        <w:rPr>
-          <w:b/>
-          <w:bCs/>
-          <w:sz w:val="36"/>
-          <w:szCs w:val="36"/>
-          <w:u w:val="single"/>
-        </w:rPr>
-      </w:r>
-    </w:p>
-    <w:p>
-      <w:pPr>
-        <w:pStyle w:val="Normal"/>
-        <w:jc w:val="left"/>
-        <w:rPr>
-          <w:u w:val="none"/>
-        </w:rPr>
-      </w:pPr>
-      <w:r>
-        <w:rPr>
-          <w:b/>
-          <w:bCs/>
-          <w:sz w:val="36"/>
-          <w:szCs w:val="36"/>
-          <w:u w:val="single"/>
-        </w:rPr>
-      </w:r>
-    </w:p>
-    <w:p>
-      <w:pPr>
-        <w:pStyle w:val="Normal"/>
-        <w:jc w:val="left"/>
-        <w:rPr>
-          <w:b/>
-          <w:b/>
-          <w:bCs/>
-          <w:sz w:val="36"/>
-          <w:szCs w:val="36"/>
-          <w:u w:val="single"/>
-        </w:rPr>
-      </w:pPr>
-      <w:r>
-        <w:rPr>
-          <w:b/>
-          <w:bCs/>
-          <w:sz w:val="36"/>
-          <w:szCs w:val="36"/>
-          <w:u w:val="none"/>
-        </w:rPr>
-        <w:t>Especificación de procedimientos.</w:t>
-      </w:r>
-    </w:p>
-    <w:p>
-      <w:pPr>
-        <w:pStyle w:val="Normal"/>
-        <w:jc w:val="left"/>
-        <w:rPr>
-          <w:u w:val="none"/>
-        </w:rPr>
-      </w:pPr>
-      <w:r>
-        <w:rPr>
-          <w:b/>
-          <w:bCs/>
-          <w:sz w:val="36"/>
-          <w:szCs w:val="36"/>
-          <w:u w:val="single"/>
-        </w:rPr>
-      </w:r>
-    </w:p>
-    <w:p>
-      <w:pPr>
-        <w:pStyle w:val="Normal"/>
-        <w:jc w:val="left"/>
-        <w:rPr>
-          <w:u w:val="none"/>
-        </w:rPr>
-      </w:pPr>
-      <w:r>
-        <w:rPr>
-          <w:b/>
-          <w:bCs/>
-          <w:sz w:val="28"/>
-          <w:szCs w:val="28"/>
-          <w:u w:val="single"/>
-        </w:rPr>
-      </w:r>
-    </w:p>
-    <w:p>
-      <w:pPr>
-        <w:pStyle w:val="Normal"/>
-        <w:jc w:val="left"/>
-        <w:rPr>
-          <w:u w:val="none"/>
-        </w:rPr>
-      </w:pPr>
-      <w:r>
-        <w:rPr>
-          <w:b/>
-          <w:bCs/>
-          <w:sz w:val="28"/>
-          <w:szCs w:val="28"/>
-          <w:u w:val="single"/>
+          <w:u w:val="none"/>
+        </w:rPr>
+      </w:pPr>
+      <w:r>
+        <w:rPr>
+          <w:u w:val="none"/>
+        </w:rPr>
+      </w:r>
+    </w:p>
+    <w:p>
+      <w:pPr>
+        <w:pStyle w:val="Normal"/>
+        <w:jc w:val="left"/>
+        <w:rPr>
+          <w:u w:val="none"/>
+        </w:rPr>
+      </w:pPr>
+      <w:r>
+        <w:rPr>
+          <w:u w:val="none"/>
+        </w:rPr>
+      </w:r>
+    </w:p>
+    <w:p>
+      <w:pPr>
+        <w:pStyle w:val="Normal"/>
+        <w:jc w:val="left"/>
+        <w:rPr>
+          <w:u w:val="none"/>
+        </w:rPr>
+      </w:pPr>
+      <w:r>
+        <w:rPr>
+          <w:u w:val="none"/>
         </w:rPr>
       </w:r>
     </w:p>
@@ -2436,21 +1628,20 @@
       </w:pPr>
       <w:r>
         <w:rPr>
+          <w:sz w:val="28"/>
+          <w:szCs w:val="28"/>
+        </w:rPr>
+      </w:r>
+    </w:p>
+    <w:p>
+      <w:pPr>
+        <w:pStyle w:val="Normal"/>
+        <w:jc w:val="left"/>
+        <w:rPr>
           <w:sz w:val="32"/>
           <w:szCs w:val="32"/>
           <w:u w:val="none"/>
         </w:rPr>
-      </w:r>
-    </w:p>
-    <w:p>
-      <w:pPr>
-        <w:pStyle w:val="Normal"/>
-        <w:jc w:val="left"/>
-        <w:rPr>
-          <w:sz w:val="32"/>
-          <w:szCs w:val="32"/>
-          <w:u w:val="none"/>
-        </w:rPr>
       </w:pPr>
       <w:r>
         <w:rPr>
@@ -2460,7 +1651,7 @@
           <w:szCs w:val="28"/>
           <w:u w:val="none"/>
         </w:rPr>
-        <w:t>Librearias</w:t>
+        <w:t>Librearías</w:t>
       </w:r>
       <w:r>
         <w:rPr>
@@ -2496,15 +1687,7 @@
           <w:szCs w:val="28"/>
           <w:u w:val="none"/>
         </w:rPr>
-        <w:t xml:space="preserve"> </w:t>
-      </w:r>
-      <w:r>
-        <w:rPr>
-          <w:sz w:val="28"/>
-          <w:szCs w:val="28"/>
-          <w:u w:val="none"/>
-        </w:rPr>
-        <w:t>ésta librearia defin un tipo de variable, una macro, y varias funciones para la manipulación de arreglos de caracteres.</w:t>
+        <w:t xml:space="preserve"> ésta librería defina un tipo de variable, una macro, y varias funciones para la manipulación de arreglos de caracteres.</w:t>
       </w:r>
     </w:p>
     <w:p>
@@ -2539,27 +1722,7 @@
           <w:szCs w:val="28"/>
           <w:u w:val="none"/>
         </w:rPr>
-        <w:t xml:space="preserve">ésta librearia define tres tipos de variables, algunas macros, y un conjunto de funciones para </w:t>
-      </w:r>
-      <w:r>
-        <w:rPr>
-          <w:b w:val="false"/>
-          <w:bCs w:val="false"/>
-          <w:sz w:val="28"/>
-          <w:szCs w:val="28"/>
-          <w:u w:val="none"/>
-        </w:rPr>
-        <w:t>manipular la entrada y salidad de datos.</w:t>
-      </w:r>
-      <w:r>
-        <w:rPr>
-          <w:b w:val="false"/>
-          <w:bCs w:val="false"/>
-          <w:sz w:val="28"/>
-          <w:szCs w:val="28"/>
-          <w:u w:val="none"/>
-        </w:rPr>
-        <w:t xml:space="preserve"> </w:t>
+        <w:t xml:space="preserve">ésta librería define tres tipos de variables, algunas macros, y un conjunto de funciones para manipular la entrada y salida de datos. </w:t>
       </w:r>
     </w:p>
     <w:p>
@@ -2570,23 +1733,16 @@
           <w:numId w:val="2"/>
         </w:numPr>
         <w:jc w:val="left"/>
-        <w:rPr>
-          <w:b/>
+        <w:rPr/>
+      </w:pPr>
+      <w:r>
+        <w:rPr>
           <w:b/>
           <w:bCs/>
           <w:sz w:val="28"/>
           <w:szCs w:val="28"/>
           <w:u w:val="none"/>
         </w:rPr>
-      </w:pPr>
-      <w:r>
-        <w:rPr>
-          <w:b/>
-          <w:bCs/>
-          <w:sz w:val="28"/>
-          <w:szCs w:val="28"/>
-          <w:u w:val="none"/>
-        </w:rPr>
         <w:t xml:space="preserve">stdlib.h: </w:t>
       </w:r>
       <w:r>
@@ -2598,30 +1754,6 @@
           <w:u w:val="none"/>
         </w:rPr>
         <w:t>ésta librería define cuatro tipo de variables, algunas macros, y un conjunto de funciones para implementar funciones generales.</w:t>
-      </w:r>
-    </w:p>
-    <w:p>
-      <w:pPr>
-        <w:pStyle w:val="Normal"/>
-        <w:jc w:val="left"/>
-        <w:rPr>
-          <w:b/>
-          <w:b/>
-          <w:bCs/>
-          <w:sz w:val="28"/>
-          <w:szCs w:val="28"/>
-          <w:u w:val="none"/>
-        </w:rPr>
-      </w:pPr>
-      <w:r>
-        <w:rPr>
-          <w:b w:val="false"/>
-          <w:bCs w:val="false"/>
-          <w:sz w:val="28"/>
-          <w:szCs w:val="28"/>
-          <w:u w:val="none"/>
-        </w:rPr>
-        <w:t>U</w:t>
       </w:r>
     </w:p>
     <w:sectPr>
@@ -2631,6 +1763,7 @@
       <w:pgNumType w:fmt="decimal"/>
       <w:formProt w:val="false"/>
       <w:textDirection w:val="lrTb"/>
+      <w:docGrid w:type="default" w:linePitch="100" w:charSpace="0"/>
     </w:sectPr>
   </w:body>
 </w:document>
@@ -2652,6 +1785,7 @@
       </w:pPr>
       <w:rPr>
         <w:rFonts w:ascii="Symbol" w:hAnsi="Symbol" w:cs="Symbol" w:hint="default"/>
+        <w:sz w:val="32"/>
         <w:rFonts w:cs="OpenSymbol"/>
       </w:rPr>
     </w:lvl>
@@ -2798,6 +1932,8 @@
       </w:pPr>
       <w:rPr>
         <w:rFonts w:ascii="Symbol" w:hAnsi="Symbol" w:cs="Symbol" w:hint="default"/>
+        <w:sz w:val="28"/>
+        <w:b w:val="false"/>
         <w:rFonts w:cs="OpenSymbol"/>
       </w:rPr>
     </w:lvl>
@@ -2942,7 +2078,6 @@
         </w:tabs>
         <w:ind w:left="720" w:hanging="360"/>
       </w:pPr>
-      <w:rPr/>
     </w:lvl>
     <w:lvl w:ilvl="1">
       <w:start w:val="1"/>
@@ -2955,7 +2090,6 @@
         </w:tabs>
         <w:ind w:left="1080" w:hanging="360"/>
       </w:pPr>
-      <w:rPr/>
     </w:lvl>
     <w:lvl w:ilvl="2">
       <w:start w:val="1"/>
@@ -2968,7 +2102,6 @@
         </w:tabs>
         <w:ind w:left="1440" w:hanging="360"/>
       </w:pPr>
-      <w:rPr/>
     </w:lvl>
     <w:lvl w:ilvl="3">
       <w:start w:val="1"/>
@@ -2981,7 +2114,6 @@
         </w:tabs>
         <w:ind w:left="1800" w:hanging="360"/>
       </w:pPr>
-      <w:rPr/>
     </w:lvl>
     <w:lvl w:ilvl="4">
       <w:start w:val="1"/>
@@ -2994,7 +2126,6 @@
         </w:tabs>
         <w:ind w:left="2160" w:hanging="360"/>
       </w:pPr>
-      <w:rPr/>
     </w:lvl>
     <w:lvl w:ilvl="5">
       <w:start w:val="1"/>
@@ -3007,7 +2138,6 @@
         </w:tabs>
         <w:ind w:left="2520" w:hanging="360"/>
       </w:pPr>
-      <w:rPr/>
     </w:lvl>
     <w:lvl w:ilvl="6">
       <w:start w:val="1"/>
@@ -3020,7 +2150,6 @@
         </w:tabs>
         <w:ind w:left="2880" w:hanging="360"/>
       </w:pPr>
-      <w:rPr/>
     </w:lvl>
     <w:lvl w:ilvl="7">
       <w:start w:val="1"/>
@@ -3033,7 +2162,6 @@
         </w:tabs>
         <w:ind w:left="3240" w:hanging="360"/>
       </w:pPr>
-      <w:rPr/>
     </w:lvl>
     <w:lvl w:ilvl="8">
       <w:start w:val="1"/>
@@ -3046,7 +2174,6 @@
         </w:tabs>
         <w:ind w:left="3600" w:hanging="360"/>
       </w:pPr>
-      <w:rPr/>
     </w:lvl>
   </w:abstractNum>
   <w:abstractNum w:abstractNumId="4">
@@ -3063,6 +2190,7 @@
       </w:pPr>
       <w:rPr>
         <w:rFonts w:ascii="Symbol" w:hAnsi="Symbol" w:cs="Symbol" w:hint="default"/>
+        <w:sz w:val="28"/>
         <w:rFonts w:cs="OpenSymbol"/>
       </w:rPr>
     </w:lvl>
@@ -3312,15 +2440,13 @@
       <w:rPr>
         <w:rFonts w:ascii="Liberation Serif" w:hAnsi="Liberation Serif" w:eastAsia="Adobe Blank" w:cs="FreeSans"/>
         <w:kern w:val="2"/>
-        <w:sz w:val="24"/>
+        <w:sz w:val="20"/>
         <w:szCs w:val="24"/>
         <w:lang w:val="es-AR" w:eastAsia="zh-CN" w:bidi="hi-IN"/>
       </w:rPr>
     </w:rPrDefault>
     <w:pPrDefault>
-      <w:pPr>
-        <w:widowControl/>
-      </w:pPr>
+      <w:pPr/>
     </w:pPrDefault>
   </w:docDefaults>
   <w:style w:type="paragraph" w:styleId="Normal">
@@ -3328,14 +2454,13 @@
     <w:qFormat/>
     <w:pPr>
       <w:widowControl/>
-      <w:kinsoku w:val="true"/>
-      <w:overflowPunct w:val="true"/>
-      <w:autoSpaceDE w:val="true"/>
+      <w:overflowPunct w:val="false"/>
       <w:bidi w:val="0"/>
+      <w:jc w:val="left"/>
     </w:pPr>
     <w:rPr>
       <w:rFonts w:ascii="Liberation Serif" w:hAnsi="Liberation Serif" w:eastAsia="Adobe Blank" w:cs="FreeSans"/>
-      <w:color w:val="auto"/>
+      <w:color w:val="00000A"/>
       <w:kern w:val="2"/>
       <w:sz w:val="24"/>
       <w:szCs w:val="24"/>
@@ -3360,6 +2485,607 @@
       <w:color w:val="000080"/>
       <w:u w:val="single"/>
       <w:lang w:val="zxx" w:eastAsia="zxx" w:bidi="zxx"/>
+    </w:rPr>
+  </w:style>
+  <w:style w:type="character" w:styleId="ListLabel1">
+    <w:name w:val="ListLabel 1"/>
+    <w:qFormat/>
+    <w:rPr>
+      <w:rFonts w:cs="OpenSymbol"/>
+      <w:sz w:val="32"/>
+    </w:rPr>
+  </w:style>
+  <w:style w:type="character" w:styleId="ListLabel2">
+    <w:name w:val="ListLabel 2"/>
+    <w:qFormat/>
+    <w:rPr>
+      <w:rFonts w:cs="OpenSymbol"/>
+    </w:rPr>
+  </w:style>
+  <w:style w:type="character" w:styleId="ListLabel3">
+    <w:name w:val="ListLabel 3"/>
+    <w:qFormat/>
+    <w:rPr>
+      <w:rFonts w:cs="OpenSymbol"/>
+    </w:rPr>
+  </w:style>
+  <w:style w:type="character" w:styleId="ListLabel4">
+    <w:name w:val="ListLabel 4"/>
+    <w:qFormat/>
+    <w:rPr>
+      <w:rFonts w:cs="OpenSymbol"/>
+    </w:rPr>
+  </w:style>
+  <w:style w:type="character" w:styleId="ListLabel5">
+    <w:name w:val="ListLabel 5"/>
+    <w:qFormat/>
+    <w:rPr>
+      <w:rFonts w:cs="OpenSymbol"/>
+    </w:rPr>
+  </w:style>
+  <w:style w:type="character" w:styleId="ListLabel6">
+    <w:name w:val="ListLabel 6"/>
+    <w:qFormat/>
+    <w:rPr>
+      <w:rFonts w:cs="OpenSymbol"/>
+    </w:rPr>
+  </w:style>
+  <w:style w:type="character" w:styleId="ListLabel7">
+    <w:name w:val="ListLabel 7"/>
+    <w:qFormat/>
+    <w:rPr>
+      <w:rFonts w:cs="OpenSymbol"/>
+    </w:rPr>
+  </w:style>
+  <w:style w:type="character" w:styleId="ListLabel8">
+    <w:name w:val="ListLabel 8"/>
+    <w:qFormat/>
+    <w:rPr>
+      <w:rFonts w:cs="OpenSymbol"/>
+    </w:rPr>
+  </w:style>
+  <w:style w:type="character" w:styleId="ListLabel9">
+    <w:name w:val="ListLabel 9"/>
+    <w:qFormat/>
+    <w:rPr>
+      <w:rFonts w:cs="OpenSymbol"/>
+    </w:rPr>
+  </w:style>
+  <w:style w:type="character" w:styleId="ListLabel10">
+    <w:name w:val="ListLabel 10"/>
+    <w:qFormat/>
+    <w:rPr>
+      <w:rFonts w:cs="OpenSymbol"/>
+      <w:b/>
+      <w:sz w:val="28"/>
+    </w:rPr>
+  </w:style>
+  <w:style w:type="character" w:styleId="ListLabel11">
+    <w:name w:val="ListLabel 11"/>
+    <w:qFormat/>
+    <w:rPr>
+      <w:rFonts w:cs="OpenSymbol"/>
+    </w:rPr>
+  </w:style>
+  <w:style w:type="character" w:styleId="ListLabel12">
+    <w:name w:val="ListLabel 12"/>
+    <w:qFormat/>
+    <w:rPr>
+      <w:rFonts w:cs="OpenSymbol"/>
+    </w:rPr>
+  </w:style>
+  <w:style w:type="character" w:styleId="ListLabel13">
+    <w:name w:val="ListLabel 13"/>
+    <w:qFormat/>
+    <w:rPr>
+      <w:rFonts w:cs="OpenSymbol"/>
+    </w:rPr>
+  </w:style>
+  <w:style w:type="character" w:styleId="ListLabel14">
+    <w:name w:val="ListLabel 14"/>
+    <w:qFormat/>
+    <w:rPr>
+      <w:rFonts w:cs="OpenSymbol"/>
+    </w:rPr>
+  </w:style>
+  <w:style w:type="character" w:styleId="ListLabel15">
+    <w:name w:val="ListLabel 15"/>
+    <w:qFormat/>
+    <w:rPr>
+      <w:rFonts w:cs="OpenSymbol"/>
+    </w:rPr>
+  </w:style>
+  <w:style w:type="character" w:styleId="ListLabel16">
+    <w:name w:val="ListLabel 16"/>
+    <w:qFormat/>
+    <w:rPr>
+      <w:rFonts w:cs="OpenSymbol"/>
+    </w:rPr>
+  </w:style>
+  <w:style w:type="character" w:styleId="ListLabel17">
+    <w:name w:val="ListLabel 17"/>
+    <w:qFormat/>
+    <w:rPr>
+      <w:rFonts w:cs="OpenSymbol"/>
+    </w:rPr>
+  </w:style>
+  <w:style w:type="character" w:styleId="ListLabel18">
+    <w:name w:val="ListLabel 18"/>
+    <w:qFormat/>
+    <w:rPr>
+      <w:rFonts w:cs="OpenSymbol"/>
+    </w:rPr>
+  </w:style>
+  <w:style w:type="character" w:styleId="ListLabel19">
+    <w:name w:val="ListLabel 19"/>
+    <w:qFormat/>
+    <w:rPr>
+      <w:rFonts w:cs="OpenSymbol"/>
+      <w:sz w:val="28"/>
+    </w:rPr>
+  </w:style>
+  <w:style w:type="character" w:styleId="ListLabel20">
+    <w:name w:val="ListLabel 20"/>
+    <w:qFormat/>
+    <w:rPr>
+      <w:rFonts w:cs="OpenSymbol"/>
+    </w:rPr>
+  </w:style>
+  <w:style w:type="character" w:styleId="ListLabel21">
+    <w:name w:val="ListLabel 21"/>
+    <w:qFormat/>
+    <w:rPr>
+      <w:rFonts w:cs="OpenSymbol"/>
+    </w:rPr>
+  </w:style>
+  <w:style w:type="character" w:styleId="ListLabel22">
+    <w:name w:val="ListLabel 22"/>
+    <w:qFormat/>
+    <w:rPr>
+      <w:rFonts w:cs="OpenSymbol"/>
+    </w:rPr>
+  </w:style>
+  <w:style w:type="character" w:styleId="ListLabel23">
+    <w:name w:val="ListLabel 23"/>
+    <w:qFormat/>
+    <w:rPr>
+      <w:rFonts w:cs="OpenSymbol"/>
+    </w:rPr>
+  </w:style>
+  <w:style w:type="character" w:styleId="ListLabel24">
+    <w:name w:val="ListLabel 24"/>
+    <w:qFormat/>
+    <w:rPr>
+      <w:rFonts w:cs="OpenSymbol"/>
+    </w:rPr>
+  </w:style>
+  <w:style w:type="character" w:styleId="ListLabel25">
+    <w:name w:val="ListLabel 25"/>
+    <w:qFormat/>
+    <w:rPr>
+      <w:rFonts w:cs="OpenSymbol"/>
+    </w:rPr>
+  </w:style>
+  <w:style w:type="character" w:styleId="ListLabel26">
+    <w:name w:val="ListLabel 26"/>
+    <w:qFormat/>
+    <w:rPr>
+      <w:rFonts w:cs="OpenSymbol"/>
+    </w:rPr>
+  </w:style>
+  <w:style w:type="character" w:styleId="ListLabel27">
+    <w:name w:val="ListLabel 27"/>
+    <w:qFormat/>
+    <w:rPr>
+      <w:rFonts w:cs="OpenSymbol"/>
+    </w:rPr>
+  </w:style>
+  <w:style w:type="character" w:styleId="ListLabel28">
+    <w:name w:val="ListLabel 28"/>
+    <w:qFormat/>
+    <w:rPr>
+      <w:rFonts w:cs="OpenSymbol"/>
+      <w:sz w:val="32"/>
+    </w:rPr>
+  </w:style>
+  <w:style w:type="character" w:styleId="ListLabel29">
+    <w:name w:val="ListLabel 29"/>
+    <w:qFormat/>
+    <w:rPr>
+      <w:rFonts w:cs="OpenSymbol"/>
+    </w:rPr>
+  </w:style>
+  <w:style w:type="character" w:styleId="ListLabel30">
+    <w:name w:val="ListLabel 30"/>
+    <w:qFormat/>
+    <w:rPr>
+      <w:rFonts w:cs="OpenSymbol"/>
+    </w:rPr>
+  </w:style>
+  <w:style w:type="character" w:styleId="ListLabel31">
+    <w:name w:val="ListLabel 31"/>
+    <w:qFormat/>
+    <w:rPr>
+      <w:rFonts w:cs="OpenSymbol"/>
+    </w:rPr>
+  </w:style>
+  <w:style w:type="character" w:styleId="ListLabel32">
+    <w:name w:val="ListLabel 32"/>
+    <w:qFormat/>
+    <w:rPr>
+      <w:rFonts w:cs="OpenSymbol"/>
+    </w:rPr>
+  </w:style>
+  <w:style w:type="character" w:styleId="ListLabel33">
+    <w:name w:val="ListLabel 33"/>
+    <w:qFormat/>
+    <w:rPr>
+      <w:rFonts w:cs="OpenSymbol"/>
+    </w:rPr>
+  </w:style>
+  <w:style w:type="character" w:styleId="ListLabel34">
+    <w:name w:val="ListLabel 34"/>
+    <w:qFormat/>
+    <w:rPr>
+      <w:rFonts w:cs="OpenSymbol"/>
+    </w:rPr>
+  </w:style>
+  <w:style w:type="character" w:styleId="ListLabel35">
+    <w:name w:val="ListLabel 35"/>
+    <w:qFormat/>
+    <w:rPr>
+      <w:rFonts w:cs="OpenSymbol"/>
+    </w:rPr>
+  </w:style>
+  <w:style w:type="character" w:styleId="ListLabel36">
+    <w:name w:val="ListLabel 36"/>
+    <w:qFormat/>
+    <w:rPr>
+      <w:rFonts w:cs="OpenSymbol"/>
+    </w:rPr>
+  </w:style>
+  <w:style w:type="character" w:styleId="ListLabel37">
+    <w:name w:val="ListLabel 37"/>
+    <w:qFormat/>
+    <w:rPr>
+      <w:rFonts w:cs="OpenSymbol"/>
+      <w:b w:val="false"/>
+      <w:sz w:val="28"/>
+    </w:rPr>
+  </w:style>
+  <w:style w:type="character" w:styleId="ListLabel38">
+    <w:name w:val="ListLabel 38"/>
+    <w:qFormat/>
+    <w:rPr>
+      <w:rFonts w:cs="OpenSymbol"/>
+    </w:rPr>
+  </w:style>
+  <w:style w:type="character" w:styleId="ListLabel39">
+    <w:name w:val="ListLabel 39"/>
+    <w:qFormat/>
+    <w:rPr>
+      <w:rFonts w:cs="OpenSymbol"/>
+    </w:rPr>
+  </w:style>
+  <w:style w:type="character" w:styleId="ListLabel40">
+    <w:name w:val="ListLabel 40"/>
+    <w:qFormat/>
+    <w:rPr>
+      <w:rFonts w:cs="OpenSymbol"/>
+    </w:rPr>
+  </w:style>
+  <w:style w:type="character" w:styleId="ListLabel41">
+    <w:name w:val="ListLabel 41"/>
+    <w:qFormat/>
+    <w:rPr>
+      <w:rFonts w:cs="OpenSymbol"/>
+    </w:rPr>
+  </w:style>
+  <w:style w:type="character" w:styleId="ListLabel42">
+    <w:name w:val="ListLabel 42"/>
+    <w:qFormat/>
+    <w:rPr>
+      <w:rFonts w:cs="OpenSymbol"/>
+    </w:rPr>
+  </w:style>
+  <w:style w:type="character" w:styleId="ListLabel43">
+    <w:name w:val="ListLabel 43"/>
+    <w:qFormat/>
+    <w:rPr>
+      <w:rFonts w:cs="OpenSymbol"/>
+    </w:rPr>
+  </w:style>
+  <w:style w:type="character" w:styleId="ListLabel44">
+    <w:name w:val="ListLabel 44"/>
+    <w:qFormat/>
+    <w:rPr>
+      <w:rFonts w:cs="OpenSymbol"/>
+    </w:rPr>
+  </w:style>
+  <w:style w:type="character" w:styleId="ListLabel45">
+    <w:name w:val="ListLabel 45"/>
+    <w:qFormat/>
+    <w:rPr>
+      <w:rFonts w:cs="OpenSymbol"/>
+    </w:rPr>
+  </w:style>
+  <w:style w:type="character" w:styleId="ListLabel46">
+    <w:name w:val="ListLabel 46"/>
+    <w:qFormat/>
+    <w:rPr>
+      <w:rFonts w:cs="OpenSymbol"/>
+      <w:sz w:val="28"/>
+    </w:rPr>
+  </w:style>
+  <w:style w:type="character" w:styleId="ListLabel47">
+    <w:name w:val="ListLabel 47"/>
+    <w:qFormat/>
+    <w:rPr>
+      <w:rFonts w:cs="OpenSymbol"/>
+    </w:rPr>
+  </w:style>
+  <w:style w:type="character" w:styleId="ListLabel48">
+    <w:name w:val="ListLabel 48"/>
+    <w:qFormat/>
+    <w:rPr>
+      <w:rFonts w:cs="OpenSymbol"/>
+    </w:rPr>
+  </w:style>
+  <w:style w:type="character" w:styleId="ListLabel49">
+    <w:name w:val="ListLabel 49"/>
+    <w:qFormat/>
+    <w:rPr>
+      <w:rFonts w:cs="OpenSymbol"/>
+    </w:rPr>
+  </w:style>
+  <w:style w:type="character" w:styleId="ListLabel50">
+    <w:name w:val="ListLabel 50"/>
+    <w:qFormat/>
+    <w:rPr>
+      <w:rFonts w:cs="OpenSymbol"/>
+    </w:rPr>
+  </w:style>
+  <w:style w:type="character" w:styleId="ListLabel51">
+    <w:name w:val="ListLabel 51"/>
+    <w:qFormat/>
+    <w:rPr>
+      <w:rFonts w:cs="OpenSymbol"/>
+    </w:rPr>
+  </w:style>
+  <w:style w:type="character" w:styleId="ListLabel52">
+    <w:name w:val="ListLabel 52"/>
+    <w:qFormat/>
+    <w:rPr>
+      <w:rFonts w:cs="OpenSymbol"/>
+    </w:rPr>
+  </w:style>
+  <w:style w:type="character" w:styleId="ListLabel53">
+    <w:name w:val="ListLabel 53"/>
+    <w:qFormat/>
+    <w:rPr>
+      <w:rFonts w:cs="OpenSymbol"/>
+    </w:rPr>
+  </w:style>
+  <w:style w:type="character" w:styleId="ListLabel54">
+    <w:name w:val="ListLabel 54"/>
+    <w:qFormat/>
+    <w:rPr>
+      <w:rFonts w:cs="OpenSymbol"/>
+    </w:rPr>
+  </w:style>
+  <w:style w:type="character" w:styleId="Caracteresdenotaalpie">
+    <w:name w:val="Caracteres de nota al pie"/>
+    <w:qFormat/>
+    <w:rPr/>
+  </w:style>
+  <w:style w:type="character" w:styleId="Ancladenotaalpie">
+    <w:name w:val="Ancla de nota al pie"/>
+    <w:rPr>
+      <w:vertAlign w:val="superscript"/>
+    </w:rPr>
+  </w:style>
+  <w:style w:type="character" w:styleId="Caracteresdenotafinal">
+    <w:name w:val="Caracteres de nota final"/>
+    <w:qFormat/>
+    <w:rPr/>
+  </w:style>
+  <w:style w:type="character" w:styleId="Ancladenotafinal">
+    <w:name w:val="Ancla de nota final"/>
+    <w:rPr>
+      <w:vertAlign w:val="superscript"/>
+    </w:rPr>
+  </w:style>
+  <w:style w:type="character" w:styleId="ListLabel55">
+    <w:name w:val="ListLabel 55"/>
+    <w:qFormat/>
+    <w:rPr>
+      <w:rFonts w:cs="OpenSymbol"/>
+      <w:sz w:val="32"/>
+    </w:rPr>
+  </w:style>
+  <w:style w:type="character" w:styleId="ListLabel56">
+    <w:name w:val="ListLabel 56"/>
+    <w:qFormat/>
+    <w:rPr>
+      <w:rFonts w:cs="OpenSymbol"/>
+    </w:rPr>
+  </w:style>
+  <w:style w:type="character" w:styleId="ListLabel57">
+    <w:name w:val="ListLabel 57"/>
+    <w:qFormat/>
+    <w:rPr>
+      <w:rFonts w:cs="OpenSymbol"/>
+    </w:rPr>
+  </w:style>
+  <w:style w:type="character" w:styleId="ListLabel58">
+    <w:name w:val="ListLabel 58"/>
+    <w:qFormat/>
+    <w:rPr>
+      <w:rFonts w:cs="OpenSymbol"/>
+    </w:rPr>
+  </w:style>
+  <w:style w:type="character" w:styleId="ListLabel59">
+    <w:name w:val="ListLabel 59"/>
+    <w:qFormat/>
+    <w:rPr>
+      <w:rFonts w:cs="OpenSymbol"/>
+    </w:rPr>
+  </w:style>
+  <w:style w:type="character" w:styleId="ListLabel60">
+    <w:name w:val="ListLabel 60"/>
+    <w:qFormat/>
+    <w:rPr>
+      <w:rFonts w:cs="OpenSymbol"/>
+    </w:rPr>
+  </w:style>
+  <w:style w:type="character" w:styleId="ListLabel61">
+    <w:name w:val="ListLabel 61"/>
+    <w:qFormat/>
+    <w:rPr>
+      <w:rFonts w:cs="OpenSymbol"/>
+    </w:rPr>
+  </w:style>
+  <w:style w:type="character" w:styleId="ListLabel62">
+    <w:name w:val="ListLabel 62"/>
+    <w:qFormat/>
+    <w:rPr>
+      <w:rFonts w:cs="OpenSymbol"/>
+    </w:rPr>
+  </w:style>
+  <w:style w:type="character" w:styleId="ListLabel63">
+    <w:name w:val="ListLabel 63"/>
+    <w:qFormat/>
+    <w:rPr>
+      <w:rFonts w:cs="OpenSymbol"/>
+    </w:rPr>
+  </w:style>
+  <w:style w:type="character" w:styleId="ListLabel64">
+    <w:name w:val="ListLabel 64"/>
+    <w:qFormat/>
+    <w:rPr>
+      <w:rFonts w:cs="OpenSymbol"/>
+      <w:b w:val="false"/>
+      <w:sz w:val="28"/>
+    </w:rPr>
+  </w:style>
+  <w:style w:type="character" w:styleId="ListLabel65">
+    <w:name w:val="ListLabel 65"/>
+    <w:qFormat/>
+    <w:rPr>
+      <w:rFonts w:cs="OpenSymbol"/>
+    </w:rPr>
+  </w:style>
+  <w:style w:type="character" w:styleId="ListLabel66">
+    <w:name w:val="ListLabel 66"/>
+    <w:qFormat/>
+    <w:rPr>
+      <w:rFonts w:cs="OpenSymbol"/>
+    </w:rPr>
+  </w:style>
+  <w:style w:type="character" w:styleId="ListLabel67">
+    <w:name w:val="ListLabel 67"/>
+    <w:qFormat/>
+    <w:rPr>
+      <w:rFonts w:cs="OpenSymbol"/>
+    </w:rPr>
+  </w:style>
+  <w:style w:type="character" w:styleId="ListLabel68">
+    <w:name w:val="ListLabel 68"/>
+    <w:qFormat/>
+    <w:rPr>
+      <w:rFonts w:cs="OpenSymbol"/>
+    </w:rPr>
+  </w:style>
+  <w:style w:type="character" w:styleId="ListLabel69">
+    <w:name w:val="ListLabel 69"/>
+    <w:qFormat/>
+    <w:rPr>
+      <w:rFonts w:cs="OpenSymbol"/>
+    </w:rPr>
+  </w:style>
+  <w:style w:type="character" w:styleId="ListLabel70">
+    <w:name w:val="ListLabel 70"/>
+    <w:qFormat/>
+    <w:rPr>
+      <w:rFonts w:cs="OpenSymbol"/>
+    </w:rPr>
+  </w:style>
+  <w:style w:type="character" w:styleId="ListLabel71">
+    <w:name w:val="ListLabel 71"/>
+    <w:qFormat/>
+    <w:rPr>
+      <w:rFonts w:cs="OpenSymbol"/>
+    </w:rPr>
+  </w:style>
+  <w:style w:type="character" w:styleId="ListLabel72">
+    <w:name w:val="ListLabel 72"/>
+    <w:qFormat/>
+    <w:rPr>
+      <w:rFonts w:cs="OpenSymbol"/>
+    </w:rPr>
+  </w:style>
+  <w:style w:type="character" w:styleId="ListLabel73">
+    <w:name w:val="ListLabel 73"/>
+    <w:qFormat/>
+    <w:rPr>
+      <w:rFonts w:cs="OpenSymbol"/>
+      <w:sz w:val="28"/>
+    </w:rPr>
+  </w:style>
+  <w:style w:type="character" w:styleId="ListLabel74">
+    <w:name w:val="ListLabel 74"/>
+    <w:qFormat/>
+    <w:rPr>
+      <w:rFonts w:cs="OpenSymbol"/>
+    </w:rPr>
+  </w:style>
+  <w:style w:type="character" w:styleId="ListLabel75">
+    <w:name w:val="ListLabel 75"/>
+    <w:qFormat/>
+    <w:rPr>
+      <w:rFonts w:cs="OpenSymbol"/>
+    </w:rPr>
+  </w:style>
+  <w:style w:type="character" w:styleId="ListLabel76">
+    <w:name w:val="ListLabel 76"/>
+    <w:qFormat/>
+    <w:rPr>
+      <w:rFonts w:cs="OpenSymbol"/>
+    </w:rPr>
+  </w:style>
+  <w:style w:type="character" w:styleId="ListLabel77">
+    <w:name w:val="ListLabel 77"/>
+    <w:qFormat/>
+    <w:rPr>
+      <w:rFonts w:cs="OpenSymbol"/>
+    </w:rPr>
+  </w:style>
+  <w:style w:type="character" w:styleId="ListLabel78">
+    <w:name w:val="ListLabel 78"/>
+    <w:qFormat/>
+    <w:rPr>
+      <w:rFonts w:cs="OpenSymbol"/>
+    </w:rPr>
+  </w:style>
+  <w:style w:type="character" w:styleId="ListLabel79">
+    <w:name w:val="ListLabel 79"/>
+    <w:qFormat/>
+    <w:rPr>
+      <w:rFonts w:cs="OpenSymbol"/>
+    </w:rPr>
+  </w:style>
+  <w:style w:type="character" w:styleId="ListLabel80">
+    <w:name w:val="ListLabel 80"/>
+    <w:qFormat/>
+    <w:rPr>
+      <w:rFonts w:cs="OpenSymbol"/>
+    </w:rPr>
+  </w:style>
+  <w:style w:type="character" w:styleId="ListLabel81">
+    <w:name w:val="ListLabel 81"/>
+    <w:qFormat/>
+    <w:rPr>
+      <w:rFonts w:cs="OpenSymbol"/>
     </w:rPr>
   </w:style>
   <w:style w:type="paragraph" w:styleId="Ttulo">
@@ -3420,5 +3146,42 @@
       <w:rFonts w:cs="FreeSans"/>
     </w:rPr>
   </w:style>
+  <w:style w:type="paragraph" w:styleId="Notaalpie">
+    <w:name w:val="Footnote Text"/>
+    <w:basedOn w:val="Normal"/>
+    <w:pPr>
+      <w:suppressLineNumbers/>
+      <w:ind w:left="339" w:hanging="339"/>
+    </w:pPr>
+    <w:rPr>
+      <w:sz w:val="20"/>
+      <w:szCs w:val="20"/>
+    </w:rPr>
+  </w:style>
+  <w:style w:type="paragraph" w:styleId="EndnoteSymbol">
+    <w:name w:val="Endnote Symbol"/>
+    <w:basedOn w:val="Normal"/>
+    <w:qFormat/>
+    <w:pPr>
+      <w:suppressLineNumbers/>
+      <w:ind w:left="339" w:hanging="339"/>
+    </w:pPr>
+    <w:rPr>
+      <w:sz w:val="20"/>
+      <w:szCs w:val="20"/>
+    </w:rPr>
+  </w:style>
+  <w:style w:type="paragraph" w:styleId="Cabecera">
+    <w:name w:val="Header"/>
+    <w:basedOn w:val="Normal"/>
+    <w:pPr>
+      <w:suppressLineNumbers/>
+      <w:tabs>
+        <w:tab w:val="center" w:pos="4986" w:leader="none"/>
+        <w:tab w:val="right" w:pos="9972" w:leader="none"/>
+      </w:tabs>
+    </w:pPr>
+    <w:rPr/>
+  </w:style>
 </w:styles>
 </file>
</xml_diff>

<commit_message>
Terminado - Versión 1.0
</commit_message>
<xml_diff>
--- a/Documentación/Documentacion.docx
+++ b/Documentación/Documentacion.docx
@@ -1311,7 +1311,16 @@
           <w:sz w:val="28"/>
           <w:szCs w:val="28"/>
         </w:rPr>
-        <w:t>: permite consultar cuántas palabras comienzan con una letra dada.</w:t>
+        <w:t xml:space="preserve">: </w:t>
+      </w:r>
+      <w:bookmarkStart w:id="0" w:name="__DdeLink__201_379417562"/>
+      <w:bookmarkEnd w:id="0"/>
+      <w:r>
+        <w:rPr>
+          <w:sz w:val="28"/>
+          <w:szCs w:val="28"/>
+        </w:rPr>
+        <w:t>permite consultar cuántas palabras comienzan con una letra dada.</w:t>
       </w:r>
     </w:p>
     <w:p>
@@ -2120,8 +2129,8 @@
           <w:szCs w:val="28"/>
         </w:rPr>
       </w:pPr>
-      <w:bookmarkStart w:id="0" w:name="_GoBack"/>
-      <w:bookmarkEnd w:id="0"/>
+      <w:bookmarkStart w:id="1" w:name="_GoBack"/>
+      <w:bookmarkEnd w:id="1"/>
       <w:r>
         <w:rPr>
           <w:sz w:val="28"/>
@@ -2918,13 +2927,7 @@
           <w:ilvl w:val="0"/>
           <w:numId w:val="5"/>
         </w:numPr>
-        <w:rPr>
-          <w:b/>
-          <w:b/>
-          <w:bCs/>
-          <w:sz w:val="32"/>
-          <w:szCs w:val="32"/>
-        </w:rPr>
+        <w:rPr/>
       </w:pPr>
       <w:r>
         <w:rPr>
@@ -2932,26 +2935,6 @@
           <w:szCs w:val="28"/>
         </w:rPr>
         <w:t>Se considera como palabra válida toda secuencia de caracteres tal que todos sus caracteres estén en el siguiente rango: a..z y A..Z.</w:t>
-      </w:r>
-    </w:p>
-    <w:p>
-      <w:pPr>
-        <w:pStyle w:val="Normal"/>
-        <w:rPr>
-          <w:b/>
-          <w:b/>
-          <w:bCs/>
-          <w:sz w:val="32"/>
-          <w:szCs w:val="32"/>
-        </w:rPr>
-      </w:pPr>
-      <w:r>
-        <w:rPr>
-          <w:b/>
-          <w:bCs/>
-          <w:sz w:val="32"/>
-          <w:szCs w:val="32"/>
-        </w:rPr>
       </w:r>
     </w:p>
     <w:p>
@@ -2961,11 +2944,7 @@
           <w:ilvl w:val="0"/>
           <w:numId w:val="5"/>
         </w:numPr>
-        <w:rPr>
-          <w:bCs/>
-          <w:sz w:val="28"/>
-          <w:szCs w:val="28"/>
-        </w:rPr>
+        <w:rPr/>
       </w:pPr>
       <w:r>
         <w:rPr>
@@ -2974,25 +2953,6 @@
           <w:szCs w:val="28"/>
         </w:rPr>
         <w:t>Las opciones disponibles en el menú se distribuyen del número 1 al 6.</w:t>
-      </w:r>
-    </w:p>
-    <w:p>
-      <w:pPr>
-        <w:pStyle w:val="Normal"/>
-        <w:rPr>
-          <w:bCs/>
-          <w:sz w:val="28"/>
-          <w:szCs w:val="28"/>
-          <w:u w:val="single"/>
-        </w:rPr>
-      </w:pPr>
-      <w:r>
-        <w:rPr>
-          <w:bCs/>
-          <w:sz w:val="28"/>
-          <w:szCs w:val="28"/>
-          <w:u w:val="single"/>
-        </w:rPr>
       </w:r>
     </w:p>
     <w:p>
@@ -3002,11 +2962,7 @@
           <w:ilvl w:val="0"/>
           <w:numId w:val="5"/>
         </w:numPr>
-        <w:rPr>
-          <w:bCs/>
-          <w:sz w:val="28"/>
-          <w:szCs w:val="28"/>
-        </w:rPr>
+        <w:rPr/>
       </w:pPr>
       <w:r>
         <w:rPr>
@@ -3015,23 +2971,6 @@
           <w:szCs w:val="28"/>
         </w:rPr>
         <w:t>El programa finaliza si el usuario es ingresa un carácter no numérico en el menú de opciones.</w:t>
-      </w:r>
-    </w:p>
-    <w:p>
-      <w:pPr>
-        <w:pStyle w:val="Normal"/>
-        <w:rPr>
-          <w:bCs/>
-          <w:sz w:val="28"/>
-          <w:szCs w:val="28"/>
-        </w:rPr>
-      </w:pPr>
-      <w:r>
-        <w:rPr>
-          <w:bCs/>
-          <w:sz w:val="28"/>
-          <w:szCs w:val="28"/>
-        </w:rPr>
       </w:r>
     </w:p>
     <w:p>
@@ -3041,12 +2980,7 @@
           <w:ilvl w:val="0"/>
           <w:numId w:val="5"/>
         </w:numPr>
-        <w:rPr>
-          <w:bCs/>
-          <w:sz w:val="28"/>
-          <w:szCs w:val="28"/>
-          <w:u w:val="single"/>
-        </w:rPr>
+        <w:rPr/>
       </w:pPr>
       <w:r>
         <w:rPr>
@@ -3055,25 +2989,6 @@
           <w:szCs w:val="28"/>
         </w:rPr>
         <w:t>La especificación de un archivo de texto, al invocar al programa evaluador, es obligatoria. Si no se especifica el programa despliega el siguiente mensaje: . Luego se cierra.</w:t>
-      </w:r>
-    </w:p>
-    <w:p>
-      <w:pPr>
-        <w:pStyle w:val="Normal"/>
-        <w:rPr>
-          <w:bCs/>
-          <w:sz w:val="28"/>
-          <w:szCs w:val="28"/>
-          <w:u w:val="single"/>
-        </w:rPr>
-      </w:pPr>
-      <w:r>
-        <w:rPr>
-          <w:bCs/>
-          <w:sz w:val="28"/>
-          <w:szCs w:val="28"/>
-          <w:u w:val="single"/>
-        </w:rPr>
       </w:r>
     </w:p>
     <w:p>
@@ -3083,11 +2998,7 @@
           <w:ilvl w:val="0"/>
           <w:numId w:val="5"/>
         </w:numPr>
-        <w:rPr>
-          <w:bCs/>
-          <w:sz w:val="28"/>
-          <w:szCs w:val="28"/>
-        </w:rPr>
+        <w:rPr/>
       </w:pPr>
       <w:r>
         <w:rPr>
@@ -3096,23 +3007,6 @@
           <w:szCs w:val="28"/>
         </w:rPr>
         <w:t>La invocación del programa especificando un archivo cuyo contenido es vacío no afecta a la funcionalidad del mismo.</w:t>
-      </w:r>
-    </w:p>
-    <w:p>
-      <w:pPr>
-        <w:pStyle w:val="Normal"/>
-        <w:rPr>
-          <w:bCs/>
-          <w:sz w:val="28"/>
-          <w:szCs w:val="28"/>
-        </w:rPr>
-      </w:pPr>
-      <w:r>
-        <w:rPr>
-          <w:bCs/>
-          <w:sz w:val="28"/>
-          <w:szCs w:val="28"/>
-        </w:rPr>
       </w:r>
     </w:p>
     <w:p>

</xml_diff>